<commit_message>
Update User story with "Receptek"
</commit_message>
<xml_diff>
--- a/documentation/mvp/User story.docx
+++ b/documentation/mvp/User story.docx
@@ -20,27 +20,7 @@
           <w:sz w:val="40"/>
           <w:szCs w:val="40"/>
         </w:rPr>
-        <w:t>Felhasználói történetek (</w:t>
-      </w:r>
-      <w:proofErr w:type="spellStart"/>
-      <w:r>
-        <w:rPr>
-          <w:b/>
-          <w:bCs/>
-          <w:sz w:val="40"/>
-          <w:szCs w:val="40"/>
-        </w:rPr>
-        <w:t>User</w:t>
-      </w:r>
-      <w:proofErr w:type="spellEnd"/>
-      <w:r>
-        <w:rPr>
-          <w:b/>
-          <w:bCs/>
-          <w:sz w:val="40"/>
-          <w:szCs w:val="40"/>
-        </w:rPr>
-        <w:t xml:space="preserve"> storyk)</w:t>
+        <w:t>Felhasználói történetek (User storyk)</w:t>
       </w:r>
     </w:p>
     <w:sdt>
@@ -327,21 +307,7 @@
                 <w:rStyle w:val="Hiperhivatkozs"/>
                 <w:noProof/>
               </w:rPr>
-              <w:t>Fogyasztói nézet – Felfedezé</w:t>
-            </w:r>
-            <w:r>
-              <w:rPr>
-                <w:rStyle w:val="Hiperhivatkozs"/>
-                <w:noProof/>
-              </w:rPr>
-              <w:t>s</w:t>
-            </w:r>
-            <w:r>
-              <w:rPr>
-                <w:rStyle w:val="Hiperhivatkozs"/>
-                <w:noProof/>
-              </w:rPr>
-              <w:t xml:space="preserve"> menüpont</w:t>
+              <w:t>Fogyasztói nézet – Felfedezés menüpont</w:t>
             </w:r>
             <w:r>
               <w:rPr>
@@ -1327,13 +1293,8 @@
             <w:r>
               <w:t xml:space="preserve">Támogatni a helyi termelőket és friss, környezetbarát </w:t>
             </w:r>
-            <w:proofErr w:type="spellStart"/>
-            <w:r>
-              <w:t>bio</w:t>
-            </w:r>
-            <w:proofErr w:type="spellEnd"/>
-            <w:r>
-              <w:t xml:space="preserve"> </w:t>
+            <w:r>
+              <w:t xml:space="preserve">bio </w:t>
             </w:r>
             <w:r>
               <w:t>termékeket vásárolni</w:t>
@@ -5630,15 +5591,7 @@
               <w:t>A visszajelzésem hitelesítésre kerül</w:t>
             </w:r>
             <w:r>
-              <w:t xml:space="preserve"> </w:t>
-            </w:r>
-            <w:proofErr w:type="spellStart"/>
-            <w:r>
-              <w:t>admin</w:t>
-            </w:r>
-            <w:proofErr w:type="spellEnd"/>
-            <w:r>
-              <w:t xml:space="preserve"> által</w:t>
+              <w:t xml:space="preserve"> admin által</w:t>
             </w:r>
             <w:r>
               <w:t>, majd megjelenik</w:t>
@@ -6866,15 +6819,7 @@
               <w:t>Automatikus emailt kapok a rendelésről és szállításról, majd a</w:t>
             </w:r>
             <w:r>
-              <w:t xml:space="preserve"> szállítás </w:t>
-            </w:r>
-            <w:proofErr w:type="spellStart"/>
-            <w:r>
-              <w:t>box-ba</w:t>
-            </w:r>
-            <w:proofErr w:type="spellEnd"/>
-            <w:r>
-              <w:t>, csomagpontra, átvevőhelyre, vagy küszöbre érkezik</w:t>
+              <w:t xml:space="preserve"> szállítás box-ba, csomagpontra, átvevőhelyre, vagy küszöbre érkezik</w:t>
             </w:r>
           </w:p>
         </w:tc>
@@ -9197,15 +9142,7 @@
               <w:t xml:space="preserve"> nyilvános</w:t>
             </w:r>
             <w:r>
-              <w:t xml:space="preserve"> recept hitelesítésre kerül </w:t>
-            </w:r>
-            <w:proofErr w:type="spellStart"/>
-            <w:r>
-              <w:t>admin</w:t>
-            </w:r>
-            <w:proofErr w:type="spellEnd"/>
-            <w:r>
-              <w:t xml:space="preserve"> által, majd láthatóvá válik</w:t>
+              <w:t xml:space="preserve"> recept hitelesítésre kerül admin által, majd láthatóvá válik</w:t>
             </w:r>
           </w:p>
         </w:tc>
@@ -11316,15 +11253,7 @@
           </w:tcPr>
           <w:p>
             <w:r>
-              <w:t xml:space="preserve">A vállalkozás hitelességét </w:t>
-            </w:r>
-            <w:proofErr w:type="spellStart"/>
-            <w:r>
-              <w:t>admin</w:t>
-            </w:r>
-            <w:proofErr w:type="spellEnd"/>
-            <w:r>
-              <w:t xml:space="preserve"> ellenőrzi, majd l</w:t>
+              <w:t>A vállalkozás hitelességét admin ellenőrzi, majd l</w:t>
             </w:r>
             <w:r>
               <w:t>étrejön a</w:t>
@@ -12010,15 +11939,7 @@
               <w:t>/Módosítom</w:t>
             </w:r>
             <w:r>
-              <w:t xml:space="preserve"> az űrlapot minden igényelt információval, </w:t>
-            </w:r>
-            <w:proofErr w:type="spellStart"/>
-            <w:r>
-              <w:t>tölthetek</w:t>
-            </w:r>
-            <w:proofErr w:type="spellEnd"/>
-            <w:r>
-              <w:t xml:space="preserve"> fel képeket vagy videókat a tájékoztatáshoz</w:t>
+              <w:t xml:space="preserve"> az űrlapot minden igényelt információval, tölthetek fel képeket vagy videókat a tájékoztatáshoz</w:t>
             </w:r>
           </w:p>
         </w:tc>
@@ -12082,15 +12003,7 @@
           </w:tcPr>
           <w:p>
             <w:r>
-              <w:t xml:space="preserve">A feltöltött profil leírás </w:t>
-            </w:r>
-            <w:proofErr w:type="spellStart"/>
-            <w:r>
-              <w:t>admin</w:t>
-            </w:r>
-            <w:proofErr w:type="spellEnd"/>
-            <w:r>
-              <w:t xml:space="preserve"> hitelesítés után láthatóvá válik</w:t>
+              <w:t>A feltöltött profil leírás admin hitelesítés után láthatóvá válik</w:t>
             </w:r>
           </w:p>
         </w:tc>
@@ -12463,15 +12376,7 @@
               <w:t xml:space="preserve"> ha publikus és hitelesített</w:t>
             </w:r>
             <w:r>
-              <w:t xml:space="preserve"> </w:t>
-            </w:r>
-            <w:proofErr w:type="spellStart"/>
-            <w:r>
-              <w:t>admin</w:t>
-            </w:r>
-            <w:proofErr w:type="spellEnd"/>
-            <w:r>
-              <w:t xml:space="preserve"> által</w:t>
+              <w:t xml:space="preserve"> admin által</w:t>
             </w:r>
           </w:p>
         </w:tc>
@@ -12657,15 +12562,7 @@
           </w:tcPr>
           <w:p>
             <w:r>
-              <w:t xml:space="preserve">Hitelesítés </w:t>
-            </w:r>
-            <w:proofErr w:type="spellStart"/>
-            <w:r>
-              <w:t>admin</w:t>
-            </w:r>
-            <w:proofErr w:type="spellEnd"/>
-            <w:r>
-              <w:t xml:space="preserve"> által (ha publikus), majd frissül a rendelhető termékeim listája</w:t>
+              <w:t>Hitelesítés admin által (ha publikus), majd frissül a rendelhető termékeim listája</w:t>
             </w:r>
           </w:p>
         </w:tc>
@@ -12843,13 +12740,8 @@
             <w:vAlign w:val="center"/>
           </w:tcPr>
           <w:p>
-            <w:proofErr w:type="spellStart"/>
-            <w:r>
-              <w:t>Admin</w:t>
-            </w:r>
-            <w:proofErr w:type="spellEnd"/>
-            <w:r>
-              <w:t xml:space="preserve"> által hitelesítés (ha publikus), majd frissül a rendelhető termékeim listája</w:t>
+            <w:r>
+              <w:t>Admin által hitelesítés (ha publikus), majd frissül a rendelhető termékeim listája</w:t>
             </w:r>
           </w:p>
         </w:tc>
@@ -13492,15 +13384,7 @@
           </w:tcPr>
           <w:p>
             <w:r>
-              <w:t xml:space="preserve">Kiválogatom a termékeim közül (akár meglévő, vagy új létrehozása) a </w:t>
-            </w:r>
-            <w:proofErr w:type="spellStart"/>
-            <w:r>
-              <w:t>megfelelőeket</w:t>
-            </w:r>
-            <w:proofErr w:type="spellEnd"/>
-            <w:r>
-              <w:t>, megadom a mennyiségeket</w:t>
+              <w:t>Kiválogatom a termékeim közül (akár meglévő, vagy új létrehozása) a megfelelőeket, megadom a mennyiségeket</w:t>
             </w:r>
             <w:r>
               <w:t xml:space="preserve"> és az árat</w:t>
@@ -13567,15 +13451,7 @@
           </w:tcPr>
           <w:p>
             <w:r>
-              <w:t xml:space="preserve">Leírást adok a termékcsomaghoz, publikálom, majd </w:t>
-            </w:r>
-            <w:proofErr w:type="spellStart"/>
-            <w:r>
-              <w:t>admin</w:t>
-            </w:r>
-            <w:proofErr w:type="spellEnd"/>
-            <w:r>
-              <w:t xml:space="preserve"> általi hitelesítés után elérhetővé válik</w:t>
+              <w:t>Leírást adok a termékcsomaghoz, publikálom, majd admin általi hitelesítés után elérhetővé válik</w:t>
             </w:r>
           </w:p>
         </w:tc>
@@ -15617,14 +15493,9 @@
         <w:pStyle w:val="Cmsor1"/>
       </w:pPr>
       <w:bookmarkStart w:id="13" w:name="_Toc180160718"/>
-      <w:proofErr w:type="spellStart"/>
       <w:r>
         <w:lastRenderedPageBreak/>
-        <w:t>Admin</w:t>
-      </w:r>
-      <w:proofErr w:type="spellEnd"/>
-      <w:r>
-        <w:t xml:space="preserve"> nézet – Hitelesítések</w:t>
+        <w:t>Admin nézet – Hitelesítések</w:t>
       </w:r>
       <w:r>
         <w:t xml:space="preserve"> menüpont</w:t>
@@ -15682,11 +15553,9 @@
             <w:vAlign w:val="center"/>
           </w:tcPr>
           <w:p>
-            <w:proofErr w:type="spellStart"/>
             <w:r>
               <w:t>Admin</w:t>
             </w:r>
-            <w:proofErr w:type="spellEnd"/>
           </w:p>
         </w:tc>
       </w:tr>
@@ -16490,15 +16359,7 @@
           </w:tcPr>
           <w:p>
             <w:r>
-              <w:t>Minden új regisztrált termelőt hitelesítek, hogy a cég/vállalkozás valóban létezik-e és megbízható, hazai forrásból származó/</w:t>
-            </w:r>
-            <w:proofErr w:type="spellStart"/>
-            <w:r>
-              <w:t>bio</w:t>
-            </w:r>
-            <w:proofErr w:type="spellEnd"/>
-            <w:r>
-              <w:t xml:space="preserve"> termékeket árusít</w:t>
+              <w:t>Minden új regisztrált termelőt hitelesítek, hogy a cég/vállalkozás valóban létezik-e és megbízható, hazai forrásból származó/bio termékeket árusít</w:t>
             </w:r>
             <w:r>
               <w:t xml:space="preserve"> </w:t>
@@ -16582,7 +16443,6 @@
           <w:szCs w:val="40"/>
         </w:rPr>
       </w:pPr>
-      <w:proofErr w:type="spellStart"/>
       <w:r>
         <w:rPr>
           <w:b/>
@@ -16591,26 +16451,7 @@
           <w:szCs w:val="40"/>
         </w:rPr>
         <w:lastRenderedPageBreak/>
-        <w:t>Prioritizált</w:t>
-      </w:r>
-      <w:proofErr w:type="spellEnd"/>
-      <w:r>
-        <w:rPr>
-          <w:b/>
-          <w:bCs/>
-          <w:sz w:val="40"/>
-          <w:szCs w:val="40"/>
-        </w:rPr>
-        <w:t xml:space="preserve"> f</w:t>
-      </w:r>
-      <w:r>
-        <w:rPr>
-          <w:b/>
-          <w:bCs/>
-          <w:sz w:val="40"/>
-          <w:szCs w:val="40"/>
-        </w:rPr>
-        <w:t>elhasználói történetek</w:t>
+        <w:t>Prioritizált felhasználói történetek</w:t>
       </w:r>
     </w:p>
     <w:p>
@@ -16629,27 +16470,7 @@
           <w:sz w:val="26"/>
           <w:szCs w:val="26"/>
         </w:rPr>
-        <w:t xml:space="preserve">Legfontosabb </w:t>
-      </w:r>
-      <w:proofErr w:type="spellStart"/>
-      <w:r>
-        <w:rPr>
-          <w:b/>
-          <w:bCs/>
-          <w:sz w:val="26"/>
-          <w:szCs w:val="26"/>
-        </w:rPr>
-        <w:t>User</w:t>
-      </w:r>
-      <w:proofErr w:type="spellEnd"/>
-      <w:r>
-        <w:rPr>
-          <w:b/>
-          <w:bCs/>
-          <w:sz w:val="26"/>
-          <w:szCs w:val="26"/>
-        </w:rPr>
-        <w:t xml:space="preserve"> storyk</w:t>
+        <w:t>Legfontosabb User storyk</w:t>
       </w:r>
       <w:r>
         <w:rPr>
@@ -16710,20 +16531,8 @@
           <w:szCs w:val="26"/>
           <w:u w:val="single"/>
         </w:rPr>
-        <w:t xml:space="preserve">Felhasználói </w:t>
-      </w:r>
-      <w:proofErr w:type="spellStart"/>
-      <w:r>
-        <w:rPr>
-          <w:b/>
-          <w:bCs/>
-          <w:sz w:val="26"/>
-          <w:szCs w:val="26"/>
-          <w:u w:val="single"/>
-        </w:rPr>
-        <w:t>impakt</w:t>
-      </w:r>
-      <w:proofErr w:type="spellEnd"/>
+        <w:t>Felhasználói impakt</w:t>
+      </w:r>
       <w:r>
         <w:rPr>
           <w:sz w:val="26"/>
@@ -16755,39 +16564,7 @@
           <w:sz w:val="26"/>
           <w:szCs w:val="26"/>
         </w:rPr>
-        <w:t xml:space="preserve">: A felhasználókat egy adatbázisban tárolhatnánk az adataikkal, a bejelentkezési adatok titkosításával, valamint minden bejelentkezéskor kapna a </w:t>
-      </w:r>
-      <w:proofErr w:type="spellStart"/>
-      <w:r>
-        <w:rPr>
-          <w:sz w:val="26"/>
-          <w:szCs w:val="26"/>
-        </w:rPr>
-        <w:t>user</w:t>
-      </w:r>
-      <w:proofErr w:type="spellEnd"/>
-      <w:r>
-        <w:rPr>
-          <w:sz w:val="26"/>
-          <w:szCs w:val="26"/>
-        </w:rPr>
-        <w:t xml:space="preserve"> egy </w:t>
-      </w:r>
-      <w:proofErr w:type="spellStart"/>
-      <w:r>
-        <w:rPr>
-          <w:sz w:val="26"/>
-          <w:szCs w:val="26"/>
-        </w:rPr>
-        <w:t>tokent</w:t>
-      </w:r>
-      <w:proofErr w:type="spellEnd"/>
-      <w:r>
-        <w:rPr>
-          <w:sz w:val="26"/>
-          <w:szCs w:val="26"/>
-        </w:rPr>
-        <w:t>, amellyel még tovább biztosítanánk a biztonságos rendelést.</w:t>
+        <w:t>: A felhasználókat egy adatbázisban tárolhatnánk az adataikkal, a bejelentkezési adatok titkosításával, valamint minden bejelentkezéskor kapna a user egy tokent, amellyel még tovább biztosítanánk a biztonságos rendelést.</w:t>
       </w:r>
     </w:p>
     <w:p>
@@ -16839,20 +16616,8 @@
           <w:szCs w:val="26"/>
           <w:u w:val="single"/>
         </w:rPr>
-        <w:t xml:space="preserve">Felhasználói </w:t>
-      </w:r>
-      <w:proofErr w:type="spellStart"/>
-      <w:r>
-        <w:rPr>
-          <w:b/>
-          <w:bCs/>
-          <w:sz w:val="26"/>
-          <w:szCs w:val="26"/>
-          <w:u w:val="single"/>
-        </w:rPr>
-        <w:t>impakt</w:t>
-      </w:r>
-      <w:proofErr w:type="spellEnd"/>
+        <w:t>Felhasználói impakt</w:t>
+      </w:r>
       <w:r>
         <w:rPr>
           <w:sz w:val="26"/>
@@ -16884,46 +16649,7 @@
           <w:sz w:val="26"/>
           <w:szCs w:val="26"/>
         </w:rPr>
-        <w:t xml:space="preserve">: A termelőket egy adatbázisban tárolnánk az adataikkal és termékeikkel, a bejelentkezési adatok titkosításával, </w:t>
-      </w:r>
-      <w:r>
-        <w:rPr>
-          <w:sz w:val="26"/>
-          <w:szCs w:val="26"/>
-        </w:rPr>
-        <w:t xml:space="preserve">valamint minden bejelentkezéskor kapna a </w:t>
-      </w:r>
-      <w:proofErr w:type="spellStart"/>
-      <w:r>
-        <w:rPr>
-          <w:sz w:val="26"/>
-          <w:szCs w:val="26"/>
-        </w:rPr>
-        <w:t>user</w:t>
-      </w:r>
-      <w:proofErr w:type="spellEnd"/>
-      <w:r>
-        <w:rPr>
-          <w:sz w:val="26"/>
-          <w:szCs w:val="26"/>
-        </w:rPr>
-        <w:t xml:space="preserve"> egy </w:t>
-      </w:r>
-      <w:proofErr w:type="spellStart"/>
-      <w:r>
-        <w:rPr>
-          <w:sz w:val="26"/>
-          <w:szCs w:val="26"/>
-        </w:rPr>
-        <w:t>tokent</w:t>
-      </w:r>
-      <w:proofErr w:type="spellEnd"/>
-      <w:r>
-        <w:rPr>
-          <w:sz w:val="26"/>
-          <w:szCs w:val="26"/>
-        </w:rPr>
-        <w:t>, amellyel még tovább biztosítanánk a biztonságos rendelést.</w:t>
+        <w:t>: A termelőket egy adatbázisban tárolnánk az adataikkal és termékeikkel, a bejelentkezési adatok titkosításával, valamint minden bejelentkezéskor kapna a user egy tokent, amellyel még tovább biztosítanánk a biztonságos rendelést.</w:t>
       </w:r>
     </w:p>
     <w:p>
@@ -16975,20 +16701,8 @@
           <w:szCs w:val="26"/>
           <w:u w:val="single"/>
         </w:rPr>
-        <w:t xml:space="preserve">Felhasználói </w:t>
-      </w:r>
-      <w:proofErr w:type="spellStart"/>
-      <w:r>
-        <w:rPr>
-          <w:b/>
-          <w:bCs/>
-          <w:sz w:val="26"/>
-          <w:szCs w:val="26"/>
-          <w:u w:val="single"/>
-        </w:rPr>
-        <w:t>impakt</w:t>
-      </w:r>
-      <w:proofErr w:type="spellEnd"/>
+        <w:t>Felhasználói impakt</w:t>
+      </w:r>
       <w:r>
         <w:rPr>
           <w:sz w:val="26"/>
@@ -17100,20 +16814,8 @@
           <w:szCs w:val="26"/>
           <w:u w:val="single"/>
         </w:rPr>
-        <w:t xml:space="preserve">Felhasználói </w:t>
-      </w:r>
-      <w:proofErr w:type="spellStart"/>
-      <w:r>
-        <w:rPr>
-          <w:b/>
-          <w:bCs/>
-          <w:sz w:val="26"/>
-          <w:szCs w:val="26"/>
-          <w:u w:val="single"/>
-        </w:rPr>
-        <w:t>impakt</w:t>
-      </w:r>
-      <w:proofErr w:type="spellEnd"/>
+        <w:t>Felhasználói impakt</w:t>
+      </w:r>
       <w:r>
         <w:rPr>
           <w:sz w:val="26"/>
@@ -17232,20 +16934,8 @@
           <w:szCs w:val="26"/>
           <w:u w:val="single"/>
         </w:rPr>
-        <w:t xml:space="preserve">Felhasználói </w:t>
-      </w:r>
-      <w:proofErr w:type="spellStart"/>
-      <w:r>
-        <w:rPr>
-          <w:b/>
-          <w:bCs/>
-          <w:sz w:val="26"/>
-          <w:szCs w:val="26"/>
-          <w:u w:val="single"/>
-        </w:rPr>
-        <w:t>impakt</w:t>
-      </w:r>
-      <w:proofErr w:type="spellEnd"/>
+        <w:t>Felhasználói impakt</w:t>
+      </w:r>
       <w:r>
         <w:rPr>
           <w:sz w:val="26"/>
@@ -17329,20 +17019,8 @@
           <w:szCs w:val="26"/>
           <w:u w:val="single"/>
         </w:rPr>
-        <w:t xml:space="preserve">Felhasználói </w:t>
-      </w:r>
-      <w:proofErr w:type="spellStart"/>
-      <w:r>
-        <w:rPr>
-          <w:b/>
-          <w:bCs/>
-          <w:sz w:val="26"/>
-          <w:szCs w:val="26"/>
-          <w:u w:val="single"/>
-        </w:rPr>
-        <w:t>impakt</w:t>
-      </w:r>
-      <w:proofErr w:type="spellEnd"/>
+        <w:t>Felhasználói impakt</w:t>
+      </w:r>
       <w:r>
         <w:rPr>
           <w:sz w:val="26"/>
@@ -17374,106 +17052,25 @@
           <w:sz w:val="26"/>
           <w:szCs w:val="26"/>
         </w:rPr>
-        <w:t xml:space="preserve">: Meg kell valósítani a rendelési fázisban, hogy több szállítási mód közül lehessen választani (boksz, csomagpont, küszöbre, házhoz), valamint a fizetés </w:t>
-      </w:r>
-      <w:proofErr w:type="spellStart"/>
-      <w:r>
-        <w:rPr>
-          <w:sz w:val="26"/>
-          <w:szCs w:val="26"/>
-        </w:rPr>
-        <w:t>működjön</w:t>
-      </w:r>
-      <w:proofErr w:type="spellEnd"/>
-      <w:r>
-        <w:rPr>
-          <w:sz w:val="26"/>
-          <w:szCs w:val="26"/>
-        </w:rPr>
-        <w:t xml:space="preserve"> bankkártyával, vagy átutalással. Esetleg Google </w:t>
-      </w:r>
-      <w:proofErr w:type="spellStart"/>
-      <w:r>
-        <w:rPr>
-          <w:sz w:val="26"/>
-          <w:szCs w:val="26"/>
-        </w:rPr>
-        <w:t>Pay</w:t>
-      </w:r>
-      <w:proofErr w:type="spellEnd"/>
-      <w:r>
-        <w:rPr>
-          <w:sz w:val="26"/>
-          <w:szCs w:val="26"/>
-        </w:rPr>
-        <w:t xml:space="preserve"> vagy Apple </w:t>
-      </w:r>
-      <w:proofErr w:type="spellStart"/>
-      <w:r>
-        <w:rPr>
-          <w:sz w:val="26"/>
-          <w:szCs w:val="26"/>
-        </w:rPr>
-        <w:t>Pay</w:t>
-      </w:r>
-      <w:proofErr w:type="spellEnd"/>
-      <w:r>
-        <w:rPr>
-          <w:sz w:val="26"/>
-          <w:szCs w:val="26"/>
-        </w:rPr>
-        <w:t xml:space="preserve"> támogatás. Ezek visszajelzése automata módon kellene, hogy </w:t>
-      </w:r>
-      <w:proofErr w:type="spellStart"/>
-      <w:r>
-        <w:rPr>
-          <w:sz w:val="26"/>
-          <w:szCs w:val="26"/>
-        </w:rPr>
-        <w:t>működjön</w:t>
-      </w:r>
-      <w:proofErr w:type="spellEnd"/>
-      <w:r>
-        <w:rPr>
-          <w:sz w:val="26"/>
-          <w:szCs w:val="26"/>
-        </w:rPr>
-        <w:t xml:space="preserve">, </w:t>
-      </w:r>
-      <w:proofErr w:type="spellStart"/>
-      <w:r>
-        <w:rPr>
-          <w:sz w:val="26"/>
-          <w:szCs w:val="26"/>
-        </w:rPr>
-        <w:t>automail</w:t>
-      </w:r>
-      <w:proofErr w:type="spellEnd"/>
-      <w:r>
-        <w:rPr>
-          <w:sz w:val="26"/>
-          <w:szCs w:val="26"/>
-        </w:rPr>
-        <w:t xml:space="preserve"> rendszerekkel a vásárló és szolgáltató között, valamint a termelő és szolgáltató között.</w:t>
+        <w:t>: Meg kell valósítani a rendelési fázisban, hogy több szállítási mód közül lehessen választani (boksz, csomagpont, küszöbre, házhoz), valamint a fizetés működjön bankkártyával, vagy átutalással. Esetleg Google Pay vagy Apple Pay támogatás. Ezek visszajelzése automata módon kellene, hogy működjön, automail rendszerekkel a vásárló és szolgáltató között, valamint a termelő és szolgáltató között.</w:t>
       </w:r>
     </w:p>
     <w:p>
       <w:pPr>
+        <w:pStyle w:val="Listaszerbekezds"/>
         <w:rPr>
           <w:sz w:val="26"/>
           <w:szCs w:val="26"/>
         </w:rPr>
       </w:pPr>
-      <w:r>
-        <w:rPr>
-          <w:sz w:val="26"/>
-          <w:szCs w:val="26"/>
-        </w:rPr>
-        <w:br w:type="page"/>
-      </w:r>
     </w:p>
     <w:p>
       <w:pPr>
+        <w:pStyle w:val="Listaszerbekezds"/>
+        <w:numPr>
+          <w:ilvl w:val="0"/>
+          <w:numId w:val="1"/>
+        </w:numPr>
         <w:rPr>
           <w:b/>
           <w:bCs/>
@@ -17488,10 +17085,8 @@
           <w:sz w:val="26"/>
           <w:szCs w:val="26"/>
         </w:rPr>
-        <w:lastRenderedPageBreak/>
-        <w:t xml:space="preserve">Fontos </w:t>
-      </w:r>
-      <w:proofErr w:type="spellStart"/>
+        <w:t xml:space="preserve">Fogyasztói nézet </w:t>
+      </w:r>
       <w:r>
         <w:rPr>
           <w:b/>
@@ -17499,9 +17094,8 @@
           <w:sz w:val="26"/>
           <w:szCs w:val="26"/>
         </w:rPr>
-        <w:t>User</w:t>
-      </w:r>
-      <w:proofErr w:type="spellEnd"/>
+        <w:t>–</w:t>
+      </w:r>
       <w:r>
         <w:rPr>
           <w:b/>
@@ -17509,7 +17103,112 @@
           <w:sz w:val="26"/>
           <w:szCs w:val="26"/>
         </w:rPr>
-        <w:t xml:space="preserve"> storyk</w:t>
+        <w:t xml:space="preserve"> Receptek</w:t>
+      </w:r>
+      <w:r>
+        <w:rPr>
+          <w:b/>
+          <w:bCs/>
+          <w:sz w:val="26"/>
+          <w:szCs w:val="26"/>
+        </w:rPr>
+        <w:t xml:space="preserve"> (ez adja a webshop sajátosságát)</w:t>
+      </w:r>
+    </w:p>
+    <w:p>
+      <w:pPr>
+        <w:pStyle w:val="Listaszerbekezds"/>
+        <w:rPr>
+          <w:sz w:val="26"/>
+          <w:szCs w:val="26"/>
+        </w:rPr>
+      </w:pPr>
+      <w:r>
+        <w:rPr>
+          <w:b/>
+          <w:bCs/>
+          <w:sz w:val="26"/>
+          <w:szCs w:val="26"/>
+          <w:u w:val="single"/>
+        </w:rPr>
+        <w:t>Felhasználói impakt</w:t>
+      </w:r>
+      <w:r>
+        <w:rPr>
+          <w:b/>
+          <w:bCs/>
+          <w:sz w:val="26"/>
+          <w:szCs w:val="26"/>
+        </w:rPr>
+        <w:t xml:space="preserve">: </w:t>
+      </w:r>
+      <w:r>
+        <w:rPr>
+          <w:sz w:val="26"/>
+          <w:szCs w:val="26"/>
+        </w:rPr>
+        <w:t>A fogyasztók tudnak a publikált receptek között új ötleteket meríteni, a receptekhez való hozzávalókat egy csomagban meg tudják rendelni (tételesen ki vannak gyűjtve a hozzávalók és egy gombnyomásra kosárba rakhatja a csomagot a megfelelő mennyiségekkel) és saját maguk is tudnak közzétenni ötleteket</w:t>
+      </w:r>
+    </w:p>
+    <w:p>
+      <w:pPr>
+        <w:pStyle w:val="Listaszerbekezds"/>
+        <w:rPr>
+          <w:sz w:val="26"/>
+          <w:szCs w:val="26"/>
+        </w:rPr>
+      </w:pPr>
+      <w:r>
+        <w:rPr>
+          <w:b/>
+          <w:bCs/>
+          <w:sz w:val="26"/>
+          <w:szCs w:val="26"/>
+          <w:u w:val="single"/>
+        </w:rPr>
+        <w:t>Becsült komplexitás:</w:t>
+      </w:r>
+      <w:r>
+        <w:rPr>
+          <w:sz w:val="26"/>
+          <w:szCs w:val="26"/>
+        </w:rPr>
+        <w:t xml:space="preserve"> A közzétett recepteket admin által hitelesíteni kell, utána kerülhetnek publikálásra, a privát recepteknél erre nincs szükség. A receptekben nyilvántartott hozzávalók alapján le lehet adni egy termékcsomag rendelést a hozzávalókból</w:t>
+      </w:r>
+    </w:p>
+    <w:p>
+      <w:pPr>
+        <w:rPr>
+          <w:sz w:val="26"/>
+          <w:szCs w:val="26"/>
+        </w:rPr>
+      </w:pPr>
+      <w:r>
+        <w:rPr>
+          <w:sz w:val="26"/>
+          <w:szCs w:val="26"/>
+        </w:rPr>
+        <w:br w:type="page"/>
+      </w:r>
+    </w:p>
+    <w:p>
+      <w:pPr>
+        <w:rPr>
+          <w:b/>
+          <w:bCs/>
+          <w:sz w:val="26"/>
+          <w:szCs w:val="26"/>
+        </w:rPr>
+      </w:pPr>
+      <w:r>
+        <w:rPr>
+          <w:b/>
+          <w:bCs/>
+          <w:sz w:val="26"/>
+          <w:szCs w:val="26"/>
+        </w:rPr>
+        <w:lastRenderedPageBreak/>
+        <w:t>Fontos User storyk</w:t>
       </w:r>
       <w:r>
         <w:rPr>
@@ -17570,20 +17269,8 @@
           <w:szCs w:val="26"/>
           <w:u w:val="single"/>
         </w:rPr>
-        <w:t xml:space="preserve">Felhasználói </w:t>
-      </w:r>
-      <w:proofErr w:type="spellStart"/>
-      <w:r>
-        <w:rPr>
-          <w:b/>
-          <w:bCs/>
-          <w:sz w:val="26"/>
-          <w:szCs w:val="26"/>
-          <w:u w:val="single"/>
-        </w:rPr>
-        <w:t>impakt</w:t>
-      </w:r>
-      <w:proofErr w:type="spellEnd"/>
+        <w:t>Felhasználói impakt</w:t>
+      </w:r>
       <w:r>
         <w:rPr>
           <w:sz w:val="26"/>
@@ -17655,7 +17342,6 @@
           <w:szCs w:val="26"/>
         </w:rPr>
       </w:pPr>
-      <w:proofErr w:type="spellStart"/>
       <w:r>
         <w:rPr>
           <w:b/>
@@ -17663,17 +17349,7 @@
           <w:sz w:val="26"/>
           <w:szCs w:val="26"/>
         </w:rPr>
-        <w:t>Admin</w:t>
-      </w:r>
-      <w:proofErr w:type="spellEnd"/>
-      <w:r>
-        <w:rPr>
-          <w:b/>
-          <w:bCs/>
-          <w:sz w:val="26"/>
-          <w:szCs w:val="26"/>
-        </w:rPr>
-        <w:t xml:space="preserve"> hitelesítések</w:t>
+        <w:t>Admin hitelesítések</w:t>
       </w:r>
     </w:p>
     <w:p>
@@ -17692,58 +17368,14 @@
           <w:szCs w:val="26"/>
           <w:u w:val="single"/>
         </w:rPr>
-        <w:t xml:space="preserve">Felhasználói </w:t>
-      </w:r>
-      <w:proofErr w:type="spellStart"/>
-      <w:r>
-        <w:rPr>
-          <w:b/>
-          <w:bCs/>
-          <w:sz w:val="26"/>
-          <w:szCs w:val="26"/>
-          <w:u w:val="single"/>
-        </w:rPr>
-        <w:t>impakt</w:t>
-      </w:r>
-      <w:proofErr w:type="spellEnd"/>
-      <w:r>
-        <w:rPr>
-          <w:sz w:val="26"/>
-          <w:szCs w:val="26"/>
-        </w:rPr>
-        <w:t xml:space="preserve">: Az </w:t>
-      </w:r>
-      <w:proofErr w:type="spellStart"/>
-      <w:r>
-        <w:rPr>
-          <w:sz w:val="26"/>
-          <w:szCs w:val="26"/>
-        </w:rPr>
-        <w:t>admin</w:t>
-      </w:r>
-      <w:proofErr w:type="spellEnd"/>
-      <w:r>
-        <w:rPr>
-          <w:sz w:val="26"/>
-          <w:szCs w:val="26"/>
-        </w:rPr>
-        <w:t>/</w:t>
-      </w:r>
-      <w:proofErr w:type="spellStart"/>
-      <w:r>
-        <w:rPr>
-          <w:sz w:val="26"/>
-          <w:szCs w:val="26"/>
-        </w:rPr>
-        <w:t>adminok</w:t>
-      </w:r>
-      <w:proofErr w:type="spellEnd"/>
-      <w:r>
-        <w:rPr>
-          <w:sz w:val="26"/>
-          <w:szCs w:val="26"/>
-        </w:rPr>
-        <w:t xml:space="preserve"> által történő hitelesítéséknek fontos szerepe van a megbízhatóság miatt. Ilyen esetek, hogy csak igazolt vásárlók tudjanak értelmes véleményt nyilvánítani</w:t>
+        <w:t>Felhasználói impakt</w:t>
+      </w:r>
+      <w:r>
+        <w:rPr>
+          <w:sz w:val="26"/>
+          <w:szCs w:val="26"/>
+        </w:rPr>
+        <w:t>: Az admin/adminok által történő hitelesítéséknek fontos szerepe van a megbízhatóság miatt. Ilyen esetek, hogy csak igazolt vásárlók tudjanak értelmes véleményt nyilvánítani</w:t>
       </w:r>
       <w:r>
         <w:rPr>
@@ -17804,23 +17436,7 @@
           <w:sz w:val="26"/>
           <w:szCs w:val="26"/>
         </w:rPr>
-        <w:t xml:space="preserve"> Új vélemény, vállalkozás, termék, vagy recept létrehozásánál el kell tárolni, hogy azt egy </w:t>
-      </w:r>
-      <w:proofErr w:type="spellStart"/>
-      <w:r>
-        <w:rPr>
-          <w:sz w:val="26"/>
-          <w:szCs w:val="26"/>
-        </w:rPr>
-        <w:t>admin</w:t>
-      </w:r>
-      <w:proofErr w:type="spellEnd"/>
-      <w:r>
-        <w:rPr>
-          <w:sz w:val="26"/>
-          <w:szCs w:val="26"/>
-        </w:rPr>
-        <w:t xml:space="preserve"> jóváhagyta-e</w:t>
+        <w:t xml:space="preserve"> Új vélemény, vállalkozás, termék, vagy recept létrehozásánál el kell tárolni, hogy azt egy admin jóváhagyta-e</w:t>
       </w:r>
       <w:r>
         <w:rPr>
@@ -17909,26 +17525,14 @@
           <w:szCs w:val="26"/>
           <w:u w:val="single"/>
         </w:rPr>
-        <w:t xml:space="preserve">Felhasználói </w:t>
-      </w:r>
-      <w:proofErr w:type="spellStart"/>
+        <w:t>Felhasználói impakt</w:t>
+      </w:r>
       <w:r>
         <w:rPr>
           <w:b/>
           <w:bCs/>
           <w:sz w:val="26"/>
           <w:szCs w:val="26"/>
-          <w:u w:val="single"/>
-        </w:rPr>
-        <w:t>impakt</w:t>
-      </w:r>
-      <w:proofErr w:type="spellEnd"/>
-      <w:r>
-        <w:rPr>
-          <w:b/>
-          <w:bCs/>
-          <w:sz w:val="26"/>
-          <w:szCs w:val="26"/>
         </w:rPr>
         <w:t xml:space="preserve">: </w:t>
       </w:r>
@@ -17937,23 +17541,7 @@
           <w:sz w:val="26"/>
           <w:szCs w:val="26"/>
         </w:rPr>
-        <w:t xml:space="preserve">A termékinformációk, valamint a visszajelzések segítenek a fogyasztóknak, hogy egy adott termelő mennyire megbízható, vagy éppen egy adott termék milyen is valójában ízre, minőségre stb. Ezek a felhasználói történetek is </w:t>
-      </w:r>
-      <w:proofErr w:type="spellStart"/>
-      <w:r>
-        <w:rPr>
-          <w:sz w:val="26"/>
-          <w:szCs w:val="26"/>
-        </w:rPr>
-        <w:t>fontosak</w:t>
-      </w:r>
-      <w:proofErr w:type="spellEnd"/>
-      <w:r>
-        <w:rPr>
-          <w:sz w:val="26"/>
-          <w:szCs w:val="26"/>
-        </w:rPr>
-        <w:t xml:space="preserve"> a megbízhatóság és vásárlói döntéshozatal szempontjából</w:t>
+        <w:t>A termékinformációk, valamint a visszajelzések segítenek a fogyasztóknak, hogy egy adott termelő mennyire megbízható, vagy éppen egy adott termék milyen is valójában ízre, minőségre stb. Ezek a felhasználói történetek is fontosak a megbízhatóság és vásárlói döntéshozatal szempontjából</w:t>
       </w:r>
     </w:p>
     <w:p>
@@ -17979,33 +17567,8 @@
           <w:sz w:val="26"/>
           <w:szCs w:val="26"/>
         </w:rPr>
-        <w:t xml:space="preserve"> A termelőknek lehetősége van minden termékhez leírást adni és módosítani, amit egy </w:t>
-      </w:r>
-      <w:proofErr w:type="spellStart"/>
-      <w:r>
-        <w:rPr>
-          <w:sz w:val="26"/>
-          <w:szCs w:val="26"/>
-        </w:rPr>
-        <w:t>admin</w:t>
-      </w:r>
-      <w:proofErr w:type="spellEnd"/>
-      <w:r>
-        <w:rPr>
-          <w:sz w:val="26"/>
-          <w:szCs w:val="26"/>
-        </w:rPr>
-        <w:t xml:space="preserve"> által hitelesítünk. Ezeket minden termék esetén el kell tárolnunk minden termelőhöz. Ezen felül a felhasználói visszajelzéseket is csekkolni kell egy </w:t>
-      </w:r>
-      <w:proofErr w:type="spellStart"/>
-      <w:r>
-        <w:rPr>
-          <w:sz w:val="26"/>
-          <w:szCs w:val="26"/>
-        </w:rPr>
-        <w:t>adminnak</w:t>
-      </w:r>
-      <w:proofErr w:type="spellEnd"/>
+        <w:t xml:space="preserve"> A termelőknek lehetősége van minden termékhez leírást adni és módosítani, amit egy admin által hitelesítünk. Ezeket minden termék esetén el kell tárolnunk minden termelőhöz. Ezen felül a felhasználói visszajelzéseket is csekkolni kell egy adminnak</w:t>
+      </w:r>
       <w:r>
         <w:rPr>
           <w:sz w:val="26"/>
@@ -18101,20 +17664,8 @@
           <w:szCs w:val="26"/>
           <w:u w:val="single"/>
         </w:rPr>
-        <w:t xml:space="preserve">Felhasználói </w:t>
-      </w:r>
-      <w:proofErr w:type="spellStart"/>
-      <w:r>
-        <w:rPr>
-          <w:b/>
-          <w:bCs/>
-          <w:sz w:val="26"/>
-          <w:szCs w:val="26"/>
-          <w:u w:val="single"/>
-        </w:rPr>
-        <w:t>impakt</w:t>
-      </w:r>
-      <w:proofErr w:type="spellEnd"/>
+        <w:t>Felhasználói impakt</w:t>
+      </w:r>
       <w:r>
         <w:rPr>
           <w:sz w:val="26"/>
@@ -18188,27 +17739,7 @@
           <w:szCs w:val="26"/>
         </w:rPr>
         <w:lastRenderedPageBreak/>
-        <w:t xml:space="preserve">Hasznos </w:t>
-      </w:r>
-      <w:proofErr w:type="spellStart"/>
-      <w:r>
-        <w:rPr>
-          <w:b/>
-          <w:bCs/>
-          <w:sz w:val="26"/>
-          <w:szCs w:val="26"/>
-        </w:rPr>
-        <w:t>User</w:t>
-      </w:r>
-      <w:proofErr w:type="spellEnd"/>
-      <w:r>
-        <w:rPr>
-          <w:b/>
-          <w:bCs/>
-          <w:sz w:val="26"/>
-          <w:szCs w:val="26"/>
-        </w:rPr>
-        <w:t xml:space="preserve"> storyk, amelyekkel a webshop extrákat nyújthat, de ezek nélkül is működik</w:t>
+        <w:t>Hasznos User storyk, amelyekkel a webshop extrákat nyújthat, de ezek nélkül is működik</w:t>
       </w:r>
       <w:r>
         <w:rPr>
@@ -18234,7 +17765,7 @@
         <w:pStyle w:val="Listaszerbekezds"/>
         <w:numPr>
           <w:ilvl w:val="0"/>
-          <w:numId w:val="5"/>
+          <w:numId w:val="7"/>
         </w:numPr>
         <w:rPr>
           <w:b/>
@@ -18269,20 +17800,8 @@
           <w:szCs w:val="26"/>
           <w:u w:val="single"/>
         </w:rPr>
-        <w:t xml:space="preserve">Felhasználói </w:t>
-      </w:r>
-      <w:proofErr w:type="spellStart"/>
-      <w:r>
-        <w:rPr>
-          <w:b/>
-          <w:bCs/>
-          <w:sz w:val="26"/>
-          <w:szCs w:val="26"/>
-          <w:u w:val="single"/>
-        </w:rPr>
-        <w:t>impakt</w:t>
-      </w:r>
-      <w:proofErr w:type="spellEnd"/>
+        <w:t>Felhasználói impakt</w:t>
+      </w:r>
       <w:r>
         <w:rPr>
           <w:b/>
@@ -18349,7 +17868,7 @@
         <w:pStyle w:val="Listaszerbekezds"/>
         <w:numPr>
           <w:ilvl w:val="0"/>
-          <w:numId w:val="5"/>
+          <w:numId w:val="7"/>
         </w:numPr>
         <w:rPr>
           <w:b/>
@@ -18402,9 +17921,8 @@
           <w:szCs w:val="26"/>
           <w:u w:val="single"/>
         </w:rPr>
-        <w:t xml:space="preserve">Felhasználói </w:t>
-      </w:r>
-      <w:proofErr w:type="spellStart"/>
+        <w:t>Felhasználói im</w:t>
+      </w:r>
       <w:r>
         <w:rPr>
           <w:b/>
@@ -18413,7 +17931,7 @@
           <w:szCs w:val="26"/>
           <w:u w:val="single"/>
         </w:rPr>
-        <w:t>im</w:t>
+        <w:t>pa</w:t>
       </w:r>
       <w:r>
         <w:rPr>
@@ -18423,19 +17941,8 @@
           <w:szCs w:val="26"/>
           <w:u w:val="single"/>
         </w:rPr>
-        <w:t>pa</w:t>
-      </w:r>
-      <w:r>
-        <w:rPr>
-          <w:b/>
-          <w:bCs/>
-          <w:sz w:val="26"/>
-          <w:szCs w:val="26"/>
-          <w:u w:val="single"/>
-        </w:rPr>
         <w:t>kt</w:t>
       </w:r>
-      <w:proofErr w:type="spellEnd"/>
       <w:r>
         <w:rPr>
           <w:b/>
@@ -18476,55 +17983,7 @@
           <w:sz w:val="26"/>
           <w:szCs w:val="26"/>
         </w:rPr>
-        <w:t xml:space="preserve"> A http kérések </w:t>
-      </w:r>
-      <w:proofErr w:type="spellStart"/>
-      <w:r>
-        <w:rPr>
-          <w:sz w:val="26"/>
-          <w:szCs w:val="26"/>
-        </w:rPr>
-        <w:t>authorizációja</w:t>
-      </w:r>
-      <w:proofErr w:type="spellEnd"/>
-      <w:r>
-        <w:rPr>
-          <w:sz w:val="26"/>
-          <w:szCs w:val="26"/>
-        </w:rPr>
-        <w:t xml:space="preserve"> megoldható </w:t>
-      </w:r>
-      <w:proofErr w:type="spellStart"/>
-      <w:r>
-        <w:rPr>
-          <w:sz w:val="26"/>
-          <w:szCs w:val="26"/>
-        </w:rPr>
-        <w:t>tokenekkel</w:t>
-      </w:r>
-      <w:proofErr w:type="spellEnd"/>
-      <w:r>
-        <w:rPr>
-          <w:sz w:val="26"/>
-          <w:szCs w:val="26"/>
-        </w:rPr>
-        <w:t xml:space="preserve">, tehát ahol igényelt a </w:t>
-      </w:r>
-      <w:proofErr w:type="spellStart"/>
-      <w:r>
-        <w:rPr>
-          <w:sz w:val="26"/>
-          <w:szCs w:val="26"/>
-        </w:rPr>
-        <w:t>token</w:t>
-      </w:r>
-      <w:proofErr w:type="spellEnd"/>
-      <w:r>
-        <w:rPr>
-          <w:sz w:val="26"/>
-          <w:szCs w:val="26"/>
-        </w:rPr>
-        <w:t xml:space="preserve"> (tehát a bejelentkezés), ott visszajelzést adunk a regisztrációról, ahol nem ott engedjük a folyamatot.</w:t>
+        <w:t xml:space="preserve"> A http kérések authorizációja megoldható tokenekkel, tehát ahol igényelt a token (tehát a bejelentkezés), ott visszajelzést adunk a regisztrációról, ahol nem ott engedjük a folyamatot.</w:t>
       </w:r>
     </w:p>
     <w:p>
@@ -18541,7 +18000,7 @@
         <w:pStyle w:val="Listaszerbekezds"/>
         <w:numPr>
           <w:ilvl w:val="0"/>
-          <w:numId w:val="5"/>
+          <w:numId w:val="7"/>
         </w:numPr>
         <w:rPr>
           <w:b/>
@@ -18576,20 +18035,8 @@
           <w:szCs w:val="26"/>
           <w:u w:val="single"/>
         </w:rPr>
-        <w:t xml:space="preserve">Felhasználói </w:t>
-      </w:r>
-      <w:proofErr w:type="spellStart"/>
-      <w:r>
-        <w:rPr>
-          <w:b/>
-          <w:bCs/>
-          <w:sz w:val="26"/>
-          <w:szCs w:val="26"/>
-          <w:u w:val="single"/>
-        </w:rPr>
-        <w:t>impakt</w:t>
-      </w:r>
-      <w:proofErr w:type="spellEnd"/>
+        <w:t>Felhasználói impakt</w:t>
+      </w:r>
       <w:r>
         <w:rPr>
           <w:b/>
@@ -18660,7 +18107,7 @@
         <w:pStyle w:val="Listaszerbekezds"/>
         <w:numPr>
           <w:ilvl w:val="0"/>
-          <w:numId w:val="5"/>
+          <w:numId w:val="7"/>
         </w:numPr>
         <w:rPr>
           <w:b/>
@@ -18686,7 +18133,7 @@
           <w:sz w:val="26"/>
           <w:szCs w:val="26"/>
         </w:rPr>
-        <w:t>Receptek</w:t>
+        <w:t>Közös rendelési listák</w:t>
       </w:r>
     </w:p>
     <w:p>
@@ -18705,26 +18152,14 @@
           <w:szCs w:val="26"/>
           <w:u w:val="single"/>
         </w:rPr>
-        <w:t xml:space="preserve">Felhasználói </w:t>
-      </w:r>
-      <w:proofErr w:type="spellStart"/>
+        <w:t>Felhasználói impakt</w:t>
+      </w:r>
       <w:r>
         <w:rPr>
           <w:b/>
           <w:bCs/>
           <w:sz w:val="26"/>
           <w:szCs w:val="26"/>
-          <w:u w:val="single"/>
-        </w:rPr>
-        <w:t>impakt</w:t>
-      </w:r>
-      <w:proofErr w:type="spellEnd"/>
-      <w:r>
-        <w:rPr>
-          <w:b/>
-          <w:bCs/>
-          <w:sz w:val="26"/>
-          <w:szCs w:val="26"/>
         </w:rPr>
         <w:t xml:space="preserve">: </w:t>
       </w:r>
@@ -18733,7 +18168,7 @@
           <w:sz w:val="26"/>
           <w:szCs w:val="26"/>
         </w:rPr>
-        <w:t>A fogyasztók tudnak a publikált receptek között új ötleteket meríteni, a receptekhez való hozzávalókat egy csomagban meg tudják rendelni és saját maguk is tudnak közzétenni ötleteket</w:t>
+        <w:t>A fogyasztók meg tudnak hívni más felhasználókat, akikkel közös rendelési listát szeretnének készíteni. A lényege, hogy nem kell külön-külön leadni a rendeléseket, hanem több személy együttesen is leadhatja több eszközről úgy, hogy mindenki hozzáadhatja a számára szükséges termékeket, majd elfogadás után megtörténhet a rendelés</w:t>
       </w:r>
     </w:p>
     <w:p>
@@ -18759,43 +18194,32 @@
           <w:sz w:val="26"/>
           <w:szCs w:val="26"/>
         </w:rPr>
-        <w:t xml:space="preserve"> A közzétett recepteket </w:t>
-      </w:r>
-      <w:proofErr w:type="spellStart"/>
-      <w:r>
-        <w:rPr>
-          <w:sz w:val="26"/>
-          <w:szCs w:val="26"/>
-        </w:rPr>
-        <w:t>admin</w:t>
-      </w:r>
-      <w:proofErr w:type="spellEnd"/>
-      <w:r>
-        <w:rPr>
-          <w:sz w:val="26"/>
-          <w:szCs w:val="26"/>
-        </w:rPr>
-        <w:t xml:space="preserve"> által hitelesíteni kell, utána kerülhetnek publikálásra, a privát recepteknél erre nincs szükség. A receptekben nyilvántartott hozzávalók alapján le lehet adni egy termékcsomag rendelést a hozzávalókból</w:t>
+        <w:t xml:space="preserve"> A közös listát bármelyik felhasználó létrehozhatja és csak azok a felhasználók látják még, akik meghívót kaptak. Ezután mindenki tehet bele termékeket és a végösszegben részletezve lesz ki mennyit fizet és mik az ő termékei. A szállítás egyszerre történik egy helyre és a rendelés csak azután lesz elfogadva, ha minden felhasználó jóváhagyta a listát</w:t>
       </w:r>
     </w:p>
     <w:p>
       <w:pPr>
-        <w:pStyle w:val="Listaszerbekezds"/>
         <w:rPr>
           <w:b/>
           <w:bCs/>
           <w:sz w:val="26"/>
           <w:szCs w:val="26"/>
+          <w:u w:val="single"/>
         </w:rPr>
       </w:pPr>
+      <w:r>
+        <w:rPr>
+          <w:b/>
+          <w:bCs/>
+          <w:sz w:val="26"/>
+          <w:szCs w:val="26"/>
+          <w:u w:val="single"/>
+        </w:rPr>
+        <w:br w:type="page"/>
+      </w:r>
     </w:p>
     <w:p>
       <w:pPr>
-        <w:pStyle w:val="Listaszerbekezds"/>
-        <w:numPr>
-          <w:ilvl w:val="0"/>
-          <w:numId w:val="5"/>
-        </w:numPr>
         <w:rPr>
           <w:b/>
           <w:bCs/>
@@ -18810,150 +18234,8 @@
           <w:sz w:val="26"/>
           <w:szCs w:val="26"/>
         </w:rPr>
-        <w:t xml:space="preserve">Fogyasztói nézet - </w:t>
-      </w:r>
-      <w:r>
-        <w:rPr>
-          <w:b/>
-          <w:bCs/>
-          <w:sz w:val="26"/>
-          <w:szCs w:val="26"/>
-        </w:rPr>
-        <w:t>Közös rendelési listák</w:t>
-      </w:r>
-    </w:p>
-    <w:p>
-      <w:pPr>
-        <w:pStyle w:val="Listaszerbekezds"/>
-        <w:rPr>
-          <w:sz w:val="26"/>
-          <w:szCs w:val="26"/>
-        </w:rPr>
-      </w:pPr>
-      <w:r>
-        <w:rPr>
-          <w:b/>
-          <w:bCs/>
-          <w:sz w:val="26"/>
-          <w:szCs w:val="26"/>
-          <w:u w:val="single"/>
-        </w:rPr>
-        <w:t xml:space="preserve">Felhasználói </w:t>
-      </w:r>
-      <w:proofErr w:type="spellStart"/>
-      <w:r>
-        <w:rPr>
-          <w:b/>
-          <w:bCs/>
-          <w:sz w:val="26"/>
-          <w:szCs w:val="26"/>
-          <w:u w:val="single"/>
-        </w:rPr>
-        <w:t>impakt</w:t>
-      </w:r>
-      <w:proofErr w:type="spellEnd"/>
-      <w:r>
-        <w:rPr>
-          <w:b/>
-          <w:bCs/>
-          <w:sz w:val="26"/>
-          <w:szCs w:val="26"/>
-        </w:rPr>
-        <w:t xml:space="preserve">: </w:t>
-      </w:r>
-      <w:r>
-        <w:rPr>
-          <w:sz w:val="26"/>
-          <w:szCs w:val="26"/>
-        </w:rPr>
-        <w:t>A fogyasztók meg tudnak hívni más felhasználókat, akikkel közös rendelési listát szeretnének készíteni. A lényege, hogy nem kell külön-külön leadni a rendeléseket, hanem több személy együttesen is leadhatja több eszközről úgy, hogy mindenki hozzáadhatja a számára szükséges termékeket, majd elfogadás után megtörténhet a rendelés</w:t>
-      </w:r>
-    </w:p>
-    <w:p>
-      <w:pPr>
-        <w:pStyle w:val="Listaszerbekezds"/>
-        <w:rPr>
-          <w:sz w:val="26"/>
-          <w:szCs w:val="26"/>
-        </w:rPr>
-      </w:pPr>
-      <w:r>
-        <w:rPr>
-          <w:b/>
-          <w:bCs/>
-          <w:sz w:val="26"/>
-          <w:szCs w:val="26"/>
-          <w:u w:val="single"/>
-        </w:rPr>
-        <w:t>Becsült komplexitás:</w:t>
-      </w:r>
-      <w:r>
-        <w:rPr>
-          <w:sz w:val="26"/>
-          <w:szCs w:val="26"/>
-        </w:rPr>
-        <w:t xml:space="preserve"> A közös listát bármelyik felhasználó létrehozhatja és csak azok a felhasználók látják még, akik meghívót kaptak. Ezután mindenki tehet bele termékeket és a végösszegben részletezve lesz ki mennyit fizet és mik az ő termékei. A szállítás egyszerre történik egy helyre és a rendelés csak azután lesz elfogadva, ha minden felhasználó jóváhagyta a listát</w:t>
-      </w:r>
-    </w:p>
-    <w:p>
-      <w:pPr>
-        <w:rPr>
-          <w:b/>
-          <w:bCs/>
-          <w:sz w:val="26"/>
-          <w:szCs w:val="26"/>
-          <w:u w:val="single"/>
-        </w:rPr>
-      </w:pPr>
-      <w:r>
-        <w:rPr>
-          <w:b/>
-          <w:bCs/>
-          <w:sz w:val="26"/>
-          <w:szCs w:val="26"/>
-          <w:u w:val="single"/>
-        </w:rPr>
-        <w:br w:type="page"/>
-      </w:r>
-    </w:p>
-    <w:p>
-      <w:pPr>
-        <w:rPr>
-          <w:b/>
-          <w:bCs/>
-          <w:sz w:val="26"/>
-          <w:szCs w:val="26"/>
-        </w:rPr>
-      </w:pPr>
-      <w:r>
-        <w:rPr>
-          <w:b/>
-          <w:bCs/>
-          <w:sz w:val="26"/>
-          <w:szCs w:val="26"/>
-        </w:rPr>
         <w:lastRenderedPageBreak/>
-        <w:t xml:space="preserve">Kiegészítő </w:t>
-      </w:r>
-      <w:proofErr w:type="spellStart"/>
-      <w:r>
-        <w:rPr>
-          <w:b/>
-          <w:bCs/>
-          <w:sz w:val="26"/>
-          <w:szCs w:val="26"/>
-        </w:rPr>
-        <w:t>User</w:t>
-      </w:r>
-      <w:proofErr w:type="spellEnd"/>
-      <w:r>
-        <w:rPr>
-          <w:b/>
-          <w:bCs/>
-          <w:sz w:val="26"/>
-          <w:szCs w:val="26"/>
-        </w:rPr>
-        <w:t xml:space="preserve"> storyk, amelyek kényelmi funkciókat adnak és segítik a gyorsabb és könnyebb vásárlást</w:t>
+        <w:t>Kiegészítő User storyk, amelyek kényelmi funkciókat adnak és segítik a gyorsabb és könnyebb vásárlást</w:t>
       </w:r>
       <w:r>
         <w:rPr>
@@ -19005,20 +18287,8 @@
           <w:szCs w:val="26"/>
           <w:u w:val="single"/>
         </w:rPr>
-        <w:t xml:space="preserve">Felhasználói </w:t>
-      </w:r>
-      <w:proofErr w:type="spellStart"/>
-      <w:r>
-        <w:rPr>
-          <w:b/>
-          <w:bCs/>
-          <w:sz w:val="26"/>
-          <w:szCs w:val="26"/>
-          <w:u w:val="single"/>
-        </w:rPr>
-        <w:t>impakt</w:t>
-      </w:r>
-      <w:proofErr w:type="spellEnd"/>
+        <w:t>Felhasználói impakt</w:t>
+      </w:r>
       <w:r>
         <w:rPr>
           <w:b/>
@@ -19120,26 +18390,14 @@
           <w:szCs w:val="26"/>
           <w:u w:val="single"/>
         </w:rPr>
-        <w:t xml:space="preserve">Felhasználói </w:t>
-      </w:r>
-      <w:proofErr w:type="spellStart"/>
+        <w:t>Felhasználói impakt</w:t>
+      </w:r>
       <w:r>
         <w:rPr>
           <w:b/>
           <w:bCs/>
           <w:sz w:val="26"/>
           <w:szCs w:val="26"/>
-          <w:u w:val="single"/>
-        </w:rPr>
-        <w:t>impakt</w:t>
-      </w:r>
-      <w:proofErr w:type="spellEnd"/>
-      <w:r>
-        <w:rPr>
-          <w:b/>
-          <w:bCs/>
-          <w:sz w:val="26"/>
-          <w:szCs w:val="26"/>
         </w:rPr>
         <w:t xml:space="preserve">: </w:t>
       </w:r>
@@ -19148,14 +18406,7 @@
           <w:sz w:val="26"/>
           <w:szCs w:val="26"/>
         </w:rPr>
-        <w:t xml:space="preserve">A fogyasztók, akik már rendeltek, láthatják az előző rendeléseik és azokat a termékeket, amelyeket már többször is megvettek. </w:t>
-      </w:r>
-      <w:r>
-        <w:rPr>
-          <w:sz w:val="26"/>
-          <w:szCs w:val="26"/>
-        </w:rPr>
-        <w:t>Ez hozzásegíti őket, hogy gyorsabban megtalálják, amit keresnek, ami segít gördülékenyebb rendelés kivitelezésében</w:t>
+        <w:t>A fogyasztók, akik már rendeltek, láthatják az előző rendeléseik és azokat a termékeket, amelyeket már többször is megvettek. Ez hozzásegíti őket, hogy gyorsabban megtalálják, amit keresnek, ami segít gördülékenyebb rendelés kivitelezésében</w:t>
       </w:r>
     </w:p>
     <w:p>
@@ -19233,20 +18484,8 @@
           <w:szCs w:val="26"/>
           <w:u w:val="single"/>
         </w:rPr>
-        <w:t xml:space="preserve">Felhasználói </w:t>
-      </w:r>
-      <w:proofErr w:type="spellStart"/>
-      <w:r>
-        <w:rPr>
-          <w:b/>
-          <w:bCs/>
-          <w:sz w:val="26"/>
-          <w:szCs w:val="26"/>
-          <w:u w:val="single"/>
-        </w:rPr>
-        <w:t>impakt</w:t>
-      </w:r>
-      <w:proofErr w:type="spellEnd"/>
+        <w:t>Felhasználói impakt</w:t>
+      </w:r>
       <w:r>
         <w:rPr>
           <w:b/>
@@ -19294,23 +18533,7 @@
           <w:sz w:val="26"/>
           <w:szCs w:val="26"/>
         </w:rPr>
-        <w:t xml:space="preserve">Valamilyen formában meg kell valósítani az értesítéseket. Ez lehet például email-es, vagy </w:t>
-      </w:r>
-      <w:proofErr w:type="spellStart"/>
-      <w:r>
-        <w:rPr>
-          <w:sz w:val="26"/>
-          <w:szCs w:val="26"/>
-        </w:rPr>
-        <w:t>sms-ben</w:t>
-      </w:r>
-      <w:proofErr w:type="spellEnd"/>
-      <w:r>
-        <w:rPr>
-          <w:sz w:val="26"/>
-          <w:szCs w:val="26"/>
-        </w:rPr>
-        <w:t>. Figyelnünk kell a vásárlók gyakori rendelésit és az ahhoz kapcsolódó termékeknél</w:t>
+        <w:t>Valamilyen formában meg kell valósítani az értesítéseket. Ez lehet például email-es, vagy sms-ben. Figyelnünk kell a vásárlók gyakori rendelésit és az ahhoz kapcsolódó termékeknél</w:t>
       </w:r>
       <w:r>
         <w:rPr>
@@ -19396,20 +18619,8 @@
           <w:szCs w:val="26"/>
           <w:u w:val="single"/>
         </w:rPr>
-        <w:t xml:space="preserve">álói </w:t>
-      </w:r>
-      <w:proofErr w:type="spellStart"/>
-      <w:r>
-        <w:rPr>
-          <w:b/>
-          <w:bCs/>
-          <w:sz w:val="26"/>
-          <w:szCs w:val="26"/>
-          <w:u w:val="single"/>
-        </w:rPr>
-        <w:t>impakt</w:t>
-      </w:r>
-      <w:proofErr w:type="spellEnd"/>
+        <w:t>álói impakt</w:t>
+      </w:r>
       <w:r>
         <w:rPr>
           <w:b/>
@@ -19523,20 +18734,8 @@
           <w:szCs w:val="26"/>
           <w:u w:val="single"/>
         </w:rPr>
-        <w:t xml:space="preserve">Felhasználói </w:t>
-      </w:r>
-      <w:proofErr w:type="spellStart"/>
-      <w:r>
-        <w:rPr>
-          <w:b/>
-          <w:bCs/>
-          <w:sz w:val="26"/>
-          <w:szCs w:val="26"/>
-          <w:u w:val="single"/>
-        </w:rPr>
-        <w:t>impakt</w:t>
-      </w:r>
-      <w:proofErr w:type="spellEnd"/>
+        <w:t>Felhasználói impakt</w:t>
+      </w:r>
       <w:r>
         <w:rPr>
           <w:b/>
@@ -19621,7 +18820,6 @@
           <w:szCs w:val="26"/>
         </w:rPr>
       </w:pPr>
-      <w:proofErr w:type="spellStart"/>
       <w:r>
         <w:rPr>
           <w:b/>
@@ -19630,31 +18828,8 @@
           <w:szCs w:val="26"/>
           <w:u w:val="single"/>
         </w:rPr>
-        <w:t>Felhasnzálói</w:t>
-      </w:r>
-      <w:proofErr w:type="spellEnd"/>
-      <w:r>
-        <w:rPr>
-          <w:b/>
-          <w:bCs/>
-          <w:sz w:val="26"/>
-          <w:szCs w:val="26"/>
-          <w:u w:val="single"/>
-        </w:rPr>
-        <w:t xml:space="preserve"> </w:t>
-      </w:r>
-      <w:proofErr w:type="spellStart"/>
-      <w:r>
-        <w:rPr>
-          <w:b/>
-          <w:bCs/>
-          <w:sz w:val="26"/>
-          <w:szCs w:val="26"/>
-          <w:u w:val="single"/>
-        </w:rPr>
-        <w:t>impakt</w:t>
-      </w:r>
-      <w:proofErr w:type="spellEnd"/>
+        <w:t>Felhasnzálói impakt</w:t>
+      </w:r>
       <w:r>
         <w:rPr>
           <w:b/>
@@ -19978,6 +19153,95 @@
     </w:lvl>
   </w:abstractNum>
   <w:abstractNum w:abstractNumId="3" w15:restartNumberingAfterBreak="0">
+    <w:nsid w:val="4CA1732D"/>
+    <w:multiLevelType w:val="hybridMultilevel"/>
+    <w:tmpl w:val="77EAEC7A"/>
+    <w:lvl w:ilvl="0" w:tplc="040E000F">
+      <w:start w:val="1"/>
+      <w:numFmt w:val="decimal"/>
+      <w:lvlText w:val="%1."/>
+      <w:lvlJc w:val="left"/>
+      <w:pPr>
+        <w:ind w:left="720" w:hanging="360"/>
+      </w:pPr>
+      <w:rPr>
+        <w:rFonts w:hint="default"/>
+      </w:rPr>
+    </w:lvl>
+    <w:lvl w:ilvl="1" w:tplc="040E0019" w:tentative="1">
+      <w:start w:val="1"/>
+      <w:numFmt w:val="lowerLetter"/>
+      <w:lvlText w:val="%2."/>
+      <w:lvlJc w:val="left"/>
+      <w:pPr>
+        <w:ind w:left="1440" w:hanging="360"/>
+      </w:pPr>
+    </w:lvl>
+    <w:lvl w:ilvl="2" w:tplc="040E001B" w:tentative="1">
+      <w:start w:val="1"/>
+      <w:numFmt w:val="lowerRoman"/>
+      <w:lvlText w:val="%3."/>
+      <w:lvlJc w:val="right"/>
+      <w:pPr>
+        <w:ind w:left="2160" w:hanging="180"/>
+      </w:pPr>
+    </w:lvl>
+    <w:lvl w:ilvl="3" w:tplc="040E000F" w:tentative="1">
+      <w:start w:val="1"/>
+      <w:numFmt w:val="decimal"/>
+      <w:lvlText w:val="%4."/>
+      <w:lvlJc w:val="left"/>
+      <w:pPr>
+        <w:ind w:left="2880" w:hanging="360"/>
+      </w:pPr>
+    </w:lvl>
+    <w:lvl w:ilvl="4" w:tplc="040E0019" w:tentative="1">
+      <w:start w:val="1"/>
+      <w:numFmt w:val="lowerLetter"/>
+      <w:lvlText w:val="%5."/>
+      <w:lvlJc w:val="left"/>
+      <w:pPr>
+        <w:ind w:left="3600" w:hanging="360"/>
+      </w:pPr>
+    </w:lvl>
+    <w:lvl w:ilvl="5" w:tplc="040E001B" w:tentative="1">
+      <w:start w:val="1"/>
+      <w:numFmt w:val="lowerRoman"/>
+      <w:lvlText w:val="%6."/>
+      <w:lvlJc w:val="right"/>
+      <w:pPr>
+        <w:ind w:left="4320" w:hanging="180"/>
+      </w:pPr>
+    </w:lvl>
+    <w:lvl w:ilvl="6" w:tplc="040E000F" w:tentative="1">
+      <w:start w:val="1"/>
+      <w:numFmt w:val="decimal"/>
+      <w:lvlText w:val="%7."/>
+      <w:lvlJc w:val="left"/>
+      <w:pPr>
+        <w:ind w:left="5040" w:hanging="360"/>
+      </w:pPr>
+    </w:lvl>
+    <w:lvl w:ilvl="7" w:tplc="040E0019" w:tentative="1">
+      <w:start w:val="1"/>
+      <w:numFmt w:val="lowerLetter"/>
+      <w:lvlText w:val="%8."/>
+      <w:lvlJc w:val="left"/>
+      <w:pPr>
+        <w:ind w:left="5760" w:hanging="360"/>
+      </w:pPr>
+    </w:lvl>
+    <w:lvl w:ilvl="8" w:tplc="040E001B" w:tentative="1">
+      <w:start w:val="1"/>
+      <w:numFmt w:val="lowerRoman"/>
+      <w:lvlText w:val="%9."/>
+      <w:lvlJc w:val="right"/>
+      <w:pPr>
+        <w:ind w:left="6480" w:hanging="180"/>
+      </w:pPr>
+    </w:lvl>
+  </w:abstractNum>
+  <w:abstractNum w:abstractNumId="4" w15:restartNumberingAfterBreak="0">
     <w:nsid w:val="526B163F"/>
     <w:multiLevelType w:val="hybridMultilevel"/>
     <w:tmpl w:val="AA7E447E"/>
@@ -20066,7 +19330,7 @@
       </w:pPr>
     </w:lvl>
   </w:abstractNum>
-  <w:abstractNum w:abstractNumId="4" w15:restartNumberingAfterBreak="0">
+  <w:abstractNum w:abstractNumId="5" w15:restartNumberingAfterBreak="0">
     <w:nsid w:val="54A202FD"/>
     <w:multiLevelType w:val="hybridMultilevel"/>
     <w:tmpl w:val="1376FBE4"/>
@@ -20155,7 +19419,7 @@
       </w:pPr>
     </w:lvl>
   </w:abstractNum>
-  <w:abstractNum w:abstractNumId="5" w15:restartNumberingAfterBreak="0">
+  <w:abstractNum w:abstractNumId="6" w15:restartNumberingAfterBreak="0">
     <w:nsid w:val="73AA0071"/>
     <w:multiLevelType w:val="hybridMultilevel"/>
     <w:tmpl w:val="A9EA1E80"/>
@@ -20248,7 +19512,7 @@
     <w:abstractNumId w:val="1"/>
   </w:num>
   <w:num w:numId="2" w16cid:durableId="2081976577">
-    <w:abstractNumId w:val="4"/>
+    <w:abstractNumId w:val="5"/>
   </w:num>
   <w:num w:numId="3" w16cid:durableId="1497191254">
     <w:abstractNumId w:val="2"/>
@@ -20257,10 +19521,13 @@
     <w:abstractNumId w:val="0"/>
   </w:num>
   <w:num w:numId="5" w16cid:durableId="570190506">
-    <w:abstractNumId w:val="3"/>
+    <w:abstractNumId w:val="4"/>
   </w:num>
   <w:num w:numId="6" w16cid:durableId="271941465">
-    <w:abstractNumId w:val="5"/>
+    <w:abstractNumId w:val="6"/>
+  </w:num>
+  <w:num w:numId="7" w16cid:durableId="1796868691">
+    <w:abstractNumId w:val="3"/>
   </w:num>
 </w:numbering>
 </file>

</xml_diff>